<commit_message>
finishes the last part of the exercise (Q3)
</commit_message>
<xml_diff>
--- a/1D_Exploring_MySQL_Workbench_Martin.docx
+++ b/1D_Exploring_MySQL_Workbench_Martin.docx
@@ -82,14 +82,7 @@
           <w:b/>
           <w:bCs/>
         </w:rPr>
-        <w:t>How</w:t>
-      </w:r>
-      <w:r>
-        <w:rPr>
-          <w:b/>
-          <w:bCs/>
-        </w:rPr>
-        <w:t xml:space="preserve"> can you quickly retrieve a sample of records from each table?</w:t>
+        <w:t>How can you quickly retrieve a sample of records from each table?</w:t>
       </w:r>
     </w:p>
     <w:p>
@@ -226,42 +219,21 @@
           <w:i/>
           <w:iCs/>
         </w:rPr>
-        <w:t>column</w:t>
+        <w:t>column_n</w:t>
       </w:r>
       <w:r>
         <w:rPr>
           <w:i/>
           <w:iCs/>
         </w:rPr>
-        <w:t>_n</w:t>
+        <w:t>ame</w:t>
       </w:r>
       <w:r>
         <w:rPr>
           <w:i/>
           <w:iCs/>
         </w:rPr>
-        <w:t>ame</w:t>
-      </w:r>
-      <w:r>
-        <w:rPr>
-          <w:i/>
-          <w:iCs/>
-        </w:rPr>
-        <w:t xml:space="preserve">(use * for all </w:t>
-      </w:r>
-      <w:r>
-        <w:rPr>
-          <w:i/>
-          <w:iCs/>
-        </w:rPr>
-        <w:t>columns</w:t>
-      </w:r>
-      <w:r>
-        <w:rPr>
-          <w:i/>
-          <w:iCs/>
-        </w:rPr>
-        <w:t xml:space="preserve">) </w:t>
+        <w:t xml:space="preserve">(use * for all columns) </w:t>
       </w:r>
       <w:r>
         <w:rPr>
@@ -456,6 +428,52 @@
       </w:r>
       <w:r>
         <w:t>At first I thought it was a film studio but now I think it is a film rental shop.</w:t>
+      </w:r>
+    </w:p>
+    <w:p>
+      <w:pPr>
+        <w:spacing w:after="0"/>
+        <w:rPr>
+          <w:b/>
+          <w:bCs/>
+        </w:rPr>
+      </w:pPr>
+      <w:r>
+        <w:t xml:space="preserve">3. </w:t>
+      </w:r>
+      <w:r>
+        <w:rPr>
+          <w:b/>
+          <w:bCs/>
+        </w:rPr>
+        <w:t>Reconvene with your small group and discuss your observations. What adjustments</w:t>
+      </w:r>
+      <w:r>
+        <w:rPr>
+          <w:b/>
+          <w:bCs/>
+        </w:rPr>
+        <w:br/>
+        <w:t>might you make to your brainstorming document regarding records to track for your</w:t>
+      </w:r>
+      <w:r>
+        <w:rPr>
+          <w:b/>
+          <w:bCs/>
+        </w:rPr>
+        <w:br/>
+        <w:t>friend’s business?</w:t>
+      </w:r>
+    </w:p>
+    <w:p>
+      <w:pPr>
+        <w:spacing w:after="0"/>
+      </w:pPr>
+      <w:r>
+        <w:t xml:space="preserve">     As a group we agreed that we can shorten our list a little bit. Some attributes don’t make as much sense to have as others. </w:t>
+      </w:r>
+      <w:r>
+        <w:t>A second look to filter out unnecessary attributes or maybe move them to another group would be a good a Idea.</w:t>
       </w:r>
     </w:p>
     <w:sectPr>
@@ -560,6 +578,119 @@
     </w:lvl>
   </w:abstractNum>
   <w:abstractNum w:abstractNumId="1" w15:restartNumberingAfterBreak="0">
+    <w:nsid w:val="3BB67B0D"/>
+    <w:multiLevelType w:val="hybridMultilevel"/>
+    <w:tmpl w:val="DDEC3364"/>
+    <w:lvl w:ilvl="0" w:tplc="04090003">
+      <w:start w:val="1"/>
+      <w:numFmt w:val="bullet"/>
+      <w:lvlText w:val="o"/>
+      <w:lvlJc w:val="left"/>
+      <w:pPr>
+        <w:ind w:left="960" w:hanging="360"/>
+      </w:pPr>
+      <w:rPr>
+        <w:rFonts w:ascii="Courier New" w:hAnsi="Courier New" w:cs="Courier New" w:hint="default"/>
+      </w:rPr>
+    </w:lvl>
+    <w:lvl w:ilvl="1" w:tplc="04090003" w:tentative="1">
+      <w:start w:val="1"/>
+      <w:numFmt w:val="bullet"/>
+      <w:lvlText w:val="o"/>
+      <w:lvlJc w:val="left"/>
+      <w:pPr>
+        <w:ind w:left="1680" w:hanging="360"/>
+      </w:pPr>
+      <w:rPr>
+        <w:rFonts w:ascii="Courier New" w:hAnsi="Courier New" w:cs="Courier New" w:hint="default"/>
+      </w:rPr>
+    </w:lvl>
+    <w:lvl w:ilvl="2" w:tplc="04090005" w:tentative="1">
+      <w:start w:val="1"/>
+      <w:numFmt w:val="bullet"/>
+      <w:lvlText w:val=""/>
+      <w:lvlJc w:val="left"/>
+      <w:pPr>
+        <w:ind w:left="2400" w:hanging="360"/>
+      </w:pPr>
+      <w:rPr>
+        <w:rFonts w:ascii="Wingdings" w:hAnsi="Wingdings" w:hint="default"/>
+      </w:rPr>
+    </w:lvl>
+    <w:lvl w:ilvl="3" w:tplc="04090001" w:tentative="1">
+      <w:start w:val="1"/>
+      <w:numFmt w:val="bullet"/>
+      <w:lvlText w:val=""/>
+      <w:lvlJc w:val="left"/>
+      <w:pPr>
+        <w:ind w:left="3120" w:hanging="360"/>
+      </w:pPr>
+      <w:rPr>
+        <w:rFonts w:ascii="Symbol" w:hAnsi="Symbol" w:hint="default"/>
+      </w:rPr>
+    </w:lvl>
+    <w:lvl w:ilvl="4" w:tplc="04090003" w:tentative="1">
+      <w:start w:val="1"/>
+      <w:numFmt w:val="bullet"/>
+      <w:lvlText w:val="o"/>
+      <w:lvlJc w:val="left"/>
+      <w:pPr>
+        <w:ind w:left="3840" w:hanging="360"/>
+      </w:pPr>
+      <w:rPr>
+        <w:rFonts w:ascii="Courier New" w:hAnsi="Courier New" w:cs="Courier New" w:hint="default"/>
+      </w:rPr>
+    </w:lvl>
+    <w:lvl w:ilvl="5" w:tplc="04090005" w:tentative="1">
+      <w:start w:val="1"/>
+      <w:numFmt w:val="bullet"/>
+      <w:lvlText w:val=""/>
+      <w:lvlJc w:val="left"/>
+      <w:pPr>
+        <w:ind w:left="4560" w:hanging="360"/>
+      </w:pPr>
+      <w:rPr>
+        <w:rFonts w:ascii="Wingdings" w:hAnsi="Wingdings" w:hint="default"/>
+      </w:rPr>
+    </w:lvl>
+    <w:lvl w:ilvl="6" w:tplc="04090001" w:tentative="1">
+      <w:start w:val="1"/>
+      <w:numFmt w:val="bullet"/>
+      <w:lvlText w:val=""/>
+      <w:lvlJc w:val="left"/>
+      <w:pPr>
+        <w:ind w:left="5280" w:hanging="360"/>
+      </w:pPr>
+      <w:rPr>
+        <w:rFonts w:ascii="Symbol" w:hAnsi="Symbol" w:hint="default"/>
+      </w:rPr>
+    </w:lvl>
+    <w:lvl w:ilvl="7" w:tplc="04090003" w:tentative="1">
+      <w:start w:val="1"/>
+      <w:numFmt w:val="bullet"/>
+      <w:lvlText w:val="o"/>
+      <w:lvlJc w:val="left"/>
+      <w:pPr>
+        <w:ind w:left="6000" w:hanging="360"/>
+      </w:pPr>
+      <w:rPr>
+        <w:rFonts w:ascii="Courier New" w:hAnsi="Courier New" w:cs="Courier New" w:hint="default"/>
+      </w:rPr>
+    </w:lvl>
+    <w:lvl w:ilvl="8" w:tplc="04090005" w:tentative="1">
+      <w:start w:val="1"/>
+      <w:numFmt w:val="bullet"/>
+      <w:lvlText w:val=""/>
+      <w:lvlJc w:val="left"/>
+      <w:pPr>
+        <w:ind w:left="6720" w:hanging="360"/>
+      </w:pPr>
+      <w:rPr>
+        <w:rFonts w:ascii="Wingdings" w:hAnsi="Wingdings" w:hint="default"/>
+      </w:rPr>
+    </w:lvl>
+  </w:abstractNum>
+  <w:abstractNum w:abstractNumId="2" w15:restartNumberingAfterBreak="0">
     <w:nsid w:val="3CDB60A8"/>
     <w:multiLevelType w:val="hybridMultilevel"/>
     <w:tmpl w:val="C3F42288"/>
@@ -648,7 +779,7 @@
       </w:pPr>
     </w:lvl>
   </w:abstractNum>
-  <w:abstractNum w:abstractNumId="2" w15:restartNumberingAfterBreak="0">
+  <w:abstractNum w:abstractNumId="3" w15:restartNumberingAfterBreak="0">
     <w:nsid w:val="4366594F"/>
     <w:multiLevelType w:val="hybridMultilevel"/>
     <w:tmpl w:val="9E9AE9F6"/>
@@ -737,7 +868,7 @@
       </w:pPr>
     </w:lvl>
   </w:abstractNum>
-  <w:abstractNum w:abstractNumId="3" w15:restartNumberingAfterBreak="0">
+  <w:abstractNum w:abstractNumId="4" w15:restartNumberingAfterBreak="0">
     <w:nsid w:val="789D69EE"/>
     <w:multiLevelType w:val="hybridMultilevel"/>
     <w:tmpl w:val="B57A9EC4"/>
@@ -827,16 +958,19 @@
     </w:lvl>
   </w:abstractNum>
   <w:num w:numId="1" w16cid:durableId="49816180">
-    <w:abstractNumId w:val="1"/>
+    <w:abstractNumId w:val="2"/>
   </w:num>
   <w:num w:numId="2" w16cid:durableId="558832613">
-    <w:abstractNumId w:val="3"/>
+    <w:abstractNumId w:val="4"/>
   </w:num>
   <w:num w:numId="3" w16cid:durableId="1524590355">
-    <w:abstractNumId w:val="2"/>
+    <w:abstractNumId w:val="3"/>
   </w:num>
   <w:num w:numId="4" w16cid:durableId="1064111124">
     <w:abstractNumId w:val="0"/>
+  </w:num>
+  <w:num w:numId="5" w16cid:durableId="1384863954">
+    <w:abstractNumId w:val="1"/>
   </w:num>
 </w:numbering>
 </file>

</xml_diff>

<commit_message>
fixed typo in question 1b
</commit_message>
<xml_diff>
--- a/1D_Exploring_MySQL_Workbench_Martin.docx
+++ b/1D_Exploring_MySQL_Workbench_Martin.docx
@@ -247,21 +247,7 @@
           <w:b/>
           <w:bCs/>
         </w:rPr>
-        <w:t>M</w:t>
-      </w:r>
-      <w:r>
-        <w:rPr>
-          <w:b/>
-          <w:bCs/>
-        </w:rPr>
-        <w:t>.</w:t>
-      </w:r>
-      <w:r>
-        <w:rPr>
-          <w:b/>
-          <w:bCs/>
-        </w:rPr>
-        <w:t xml:space="preserve"> </w:t>
+        <w:t xml:space="preserve">M </w:t>
       </w:r>
     </w:p>
     <w:p>

</xml_diff>